<commit_message>
Student 2 documents updated
</commit_message>
<xml_diff>
--- a/reports/Call 2/Student #2/02 - Requirements - Student #2.docx
+++ b/reports/Call 2/Student #2/02 - Requirements - Student #2.docx
@@ -2209,7 +2209,19 @@
             <w:rPr>
               <w:lang w:val="es-ES"/>
             </w:rPr>
-            <w:t xml:space="preserve">  </w:t>
+            <w:t xml:space="preserve"> </w:t>
+          </w:r>
+          <w:r>
+            <w:rPr>
+              <w:lang w:val="es-ES"/>
+            </w:rPr>
+            <w:t>X</w:t>
+          </w:r>
+          <w:r>
+            <w:rPr>
+              <w:lang w:val="es-ES"/>
+            </w:rPr>
+            <w:t xml:space="preserve"> </w:t>
           </w:r>
         </w:sdtContent>
       </w:sdt>
@@ -2643,12 +2655,27 @@
         <w:rPr>
           <w:lang w:val="es-ES"/>
         </w:rPr>
-        <w:t xml:space="preserve">A continuación, modifiqué el atributo lastNibble, añadiéndole la anotación @ValidString(pattern = "^\\d{4}$"). De esta </w:t>
+        <w:t>A continuación, modifiqué el atributo lastNibble, añadiéndole la anotación @ValidString(pattern = "^\\d{4}$"</w:t>
       </w:r>
       <w:r>
         <w:rPr>
           <w:lang w:val="es-ES"/>
         </w:rPr>
+        <w:t>,</w:t>
+      </w:r>
+      <w:r>
+        <w:t xml:space="preserve"> message = "{acme.validation.booking.last.nibble.message}")</w:t>
+      </w:r>
+      <w:r>
+        <w:rPr>
+          <w:lang w:val="es-ES"/>
+        </w:rPr>
+        <w:t xml:space="preserve">. De esta </w:t>
+      </w:r>
+      <w:r>
+        <w:rPr>
+          <w:lang w:val="es-ES"/>
+        </w:rPr>
         <w:t>manera</w:t>
       </w:r>
       <w:r>
@@ -2667,6 +2694,12 @@
         <w:rPr>
           <w:lang w:val="es-ES"/>
         </w:rPr>
+        <w:t>. En caso contrario se mostrará un mensaje de error mucho más intuitivo para el usuario final</w:t>
+      </w:r>
+      <w:r>
+        <w:rPr>
+          <w:lang w:val="es-ES"/>
+        </w:rPr>
         <w:t>.</w:t>
       </w:r>
     </w:p>
@@ -2679,10 +2712,10 @@
           <w:noProof/>
         </w:rPr>
         <w:drawing>
-          <wp:inline distT="0" distB="0" distL="0" distR="0" wp14:anchorId="4B25B3C6" wp14:editId="50FDA5B4">
-            <wp:extent cx="3337560" cy="914544"/>
-            <wp:effectExtent l="0" t="0" r="0" b="0"/>
-            <wp:docPr id="6488050" name="Imagen 7" descr="Interfaz de usuario gráfica, Texto, Aplicación&#10;&#10;El contenido generado por IA puede ser incorrecto."/>
+          <wp:inline distT="0" distB="0" distL="0" distR="0" wp14:anchorId="4B25B3C6" wp14:editId="6CF40826">
+            <wp:extent cx="3930650" cy="742598"/>
+            <wp:effectExtent l="0" t="0" r="0" b="635"/>
+            <wp:docPr id="6488050" name="Imagen 7"/>
             <wp:cNvGraphicFramePr>
               <a:graphicFrameLocks xmlns:a="http://schemas.openxmlformats.org/drawingml/2006/main" noChangeAspect="1"/>
             </wp:cNvGraphicFramePr>
@@ -2690,7 +2723,7 @@
               <a:graphicData uri="http://schemas.openxmlformats.org/drawingml/2006/picture">
                 <pic:pic xmlns:pic="http://schemas.openxmlformats.org/drawingml/2006/picture">
                   <pic:nvPicPr>
-                    <pic:cNvPr id="6488050" name="Imagen 7" descr="Interfaz de usuario gráfica, Texto, Aplicación&#10;&#10;El contenido generado por IA puede ser incorrecto."/>
+                    <pic:cNvPr id="6488050" name="Imagen 7"/>
                     <pic:cNvPicPr>
                       <a:picLocks noChangeAspect="1" noChangeArrowheads="1"/>
                     </pic:cNvPicPr>
@@ -2703,7 +2736,6 @@
                         </a:ext>
                       </a:extLst>
                     </a:blip>
-                    <a:srcRect/>
                     <a:stretch>
                       <a:fillRect/>
                     </a:stretch>
@@ -2711,7 +2743,7 @@
                   <pic:spPr bwMode="auto">
                     <a:xfrm>
                       <a:off x="0" y="0"/>
-                      <a:ext cx="3393489" cy="929869"/>
+                      <a:ext cx="3966789" cy="749426"/>
                     </a:xfrm>
                     <a:prstGeom prst="rect">
                       <a:avLst/>
@@ -2906,7 +2938,7 @@
           <w:noProof/>
         </w:rPr>
         <w:drawing>
-          <wp:inline distT="0" distB="0" distL="0" distR="0" wp14:anchorId="6A3321AC" wp14:editId="460359C4">
+          <wp:inline distT="0" distB="0" distL="0" distR="0" wp14:anchorId="6A3321AC" wp14:editId="5779D69F">
             <wp:extent cx="5715000" cy="845820"/>
             <wp:effectExtent l="0" t="0" r="0" b="0"/>
             <wp:docPr id="1526558122" name="Imagen 9"/>
@@ -3101,7 +3133,19 @@
             <w:rPr>
               <w:lang w:val="es-ES"/>
             </w:rPr>
-            <w:t xml:space="preserve">  </w:t>
+            <w:t xml:space="preserve"> </w:t>
+          </w:r>
+          <w:r>
+            <w:rPr>
+              <w:lang w:val="es-ES"/>
+            </w:rPr>
+            <w:t>X</w:t>
+          </w:r>
+          <w:r>
+            <w:rPr>
+              <w:lang w:val="es-ES"/>
+            </w:rPr>
+            <w:t xml:space="preserve"> </w:t>
           </w:r>
         </w:sdtContent>
       </w:sdt>
@@ -10887,6 +10931,7 @@
     <w:sig w:usb0="20000287" w:usb1="00000003" w:usb2="00000000" w:usb3="00000000" w:csb0="0000019F" w:csb1="00000000"/>
   </w:font>
   <w:font w:name="Yu Mincho">
+    <w:altName w:val="游明朝"/>
     <w:charset w:val="80"/>
     <w:family w:val="roman"/>
     <w:pitch w:val="variable"/>
@@ -10931,6 +10976,7 @@
     <w:rsid w:val="002955BA"/>
     <w:rsid w:val="002B01EF"/>
     <w:rsid w:val="002C5B10"/>
+    <w:rsid w:val="0030575B"/>
     <w:rsid w:val="00362E40"/>
     <w:rsid w:val="003936CA"/>
     <w:rsid w:val="004209F9"/>
@@ -10941,6 +10987,7 @@
     <w:rsid w:val="004B23B9"/>
     <w:rsid w:val="004B58FA"/>
     <w:rsid w:val="004D7778"/>
+    <w:rsid w:val="00536539"/>
     <w:rsid w:val="0054309A"/>
     <w:rsid w:val="005650B2"/>
     <w:rsid w:val="005F47A3"/>
@@ -10972,6 +11019,8 @@
     <w:rsid w:val="00C656C3"/>
     <w:rsid w:val="00C77F93"/>
     <w:rsid w:val="00CB0110"/>
+    <w:rsid w:val="00CD515A"/>
+    <w:rsid w:val="00D11ECE"/>
     <w:rsid w:val="00D21D3B"/>
     <w:rsid w:val="00D72CB9"/>
     <w:rsid w:val="00D933FC"/>

</xml_diff>